<commit_message>
implemented new db schema, added *data.gui project for visual representation
</commit_message>
<xml_diff>
--- a/docs/Emergy-Concept.docx
+++ b/docs/Emergy-Concept.docx
@@ -37,7 +37,7 @@
                     </pic:cNvPicPr>
                   </pic:nvPicPr>
                   <pic:blipFill>
-                    <a:blip r:embed="rId4" cstate="print">
+                    <a:blip r:embed="rId5" cstate="print">
                       <a:extLst>
                         <a:ext uri="{28A0092B-C50C-407E-A947-70E740481C1C}">
                           <a14:useLocalDpi xmlns:a14="http://schemas.microsoft.com/office/drawing/2010/main" val="0"/>
@@ -94,10 +94,7 @@
     </w:p>
     <w:p>
       <w:r>
-        <w:t>Ground-service reporting app</w:t>
-      </w:r>
-      <w:r>
-        <w:t>.</w:t>
+        <w:t>Ground-service reporting app.</w:t>
       </w:r>
     </w:p>
     <w:p>
@@ -135,6 +132,163 @@
       </w:r>
       <w:proofErr w:type="spellStart"/>
       <w:r>
+        <w:t>nezgo</w:t>
+      </w:r>
+      <w:r>
+        <w:t>da</w:t>
+      </w:r>
+      <w:proofErr w:type="spellEnd"/>
+      <w:r>
+        <w:t xml:space="preserve"> </w:t>
+      </w:r>
+      <w:proofErr w:type="spellStart"/>
+      <w:proofErr w:type="gramStart"/>
+      <w:r>
+        <w:t>na</w:t>
+      </w:r>
+      <w:proofErr w:type="spellEnd"/>
+      <w:proofErr w:type="gramEnd"/>
+      <w:r>
+        <w:t xml:space="preserve"> </w:t>
+      </w:r>
+      <w:proofErr w:type="spellStart"/>
+      <w:r>
+        <w:t>radnom</w:t>
+      </w:r>
+      <w:proofErr w:type="spellEnd"/>
+      <w:r>
+        <w:t xml:space="preserve"> </w:t>
+      </w:r>
+      <w:proofErr w:type="spellStart"/>
+      <w:r>
+        <w:t>mjestu</w:t>
+      </w:r>
+      <w:proofErr w:type="spellEnd"/>
+      <w:r>
+        <w:t xml:space="preserve"> </w:t>
+      </w:r>
+      <w:proofErr w:type="spellStart"/>
+      <w:r>
+        <w:t>ili</w:t>
+      </w:r>
+      <w:proofErr w:type="spellEnd"/>
+      <w:r>
+        <w:t xml:space="preserve"> </w:t>
+      </w:r>
+      <w:proofErr w:type="spellStart"/>
+      <w:r>
+        <w:t>nesreća</w:t>
+      </w:r>
+      <w:proofErr w:type="spellEnd"/>
+      <w:r>
+        <w:t xml:space="preserve"> </w:t>
+      </w:r>
+      <w:proofErr w:type="spellStart"/>
+      <w:r>
+        <w:t>koja</w:t>
+      </w:r>
+      <w:proofErr w:type="spellEnd"/>
+      <w:r>
+        <w:t xml:space="preserve"> </w:t>
+      </w:r>
+      <w:proofErr w:type="spellStart"/>
+      <w:r>
+        <w:t>firmama</w:t>
+      </w:r>
+      <w:proofErr w:type="spellEnd"/>
+      <w:r>
+        <w:t xml:space="preserve"> </w:t>
+      </w:r>
+      <w:proofErr w:type="spellStart"/>
+      <w:r>
+        <w:t>ili</w:t>
+      </w:r>
+      <w:proofErr w:type="spellEnd"/>
+      <w:r>
+        <w:t xml:space="preserve"> </w:t>
+      </w:r>
+      <w:proofErr w:type="spellStart"/>
+      <w:r>
+        <w:t>drzavnim</w:t>
+      </w:r>
+      <w:proofErr w:type="spellEnd"/>
+      <w:r>
+        <w:t xml:space="preserve"> </w:t>
+      </w:r>
+      <w:proofErr w:type="spellStart"/>
+      <w:r>
+        <w:t>poduzecima</w:t>
+      </w:r>
+      <w:proofErr w:type="spellEnd"/>
+      <w:r>
+        <w:t xml:space="preserve"> </w:t>
+      </w:r>
+      <w:proofErr w:type="spellStart"/>
+      <w:r>
+        <w:t>poput</w:t>
+      </w:r>
+      <w:proofErr w:type="spellEnd"/>
+      <w:r>
+        <w:t xml:space="preserve"> </w:t>
+      </w:r>
+      <w:proofErr w:type="spellStart"/>
+      <w:r>
+        <w:t>hitne</w:t>
+      </w:r>
+      <w:proofErr w:type="spellEnd"/>
+      <w:r>
+        <w:t xml:space="preserve"> </w:t>
+      </w:r>
+      <w:proofErr w:type="spellStart"/>
+      <w:r>
+        <w:t>pomoci</w:t>
+      </w:r>
+      <w:proofErr w:type="spellEnd"/>
+      <w:r>
+        <w:t xml:space="preserve"> </w:t>
+      </w:r>
+      <w:proofErr w:type="spellStart"/>
+      <w:r>
+        <w:t>omogucava</w:t>
+      </w:r>
+      <w:proofErr w:type="spellEnd"/>
+      <w:r>
+        <w:t xml:space="preserve"> </w:t>
+      </w:r>
+      <w:proofErr w:type="spellStart"/>
+      <w:r>
+        <w:t>brzo</w:t>
+      </w:r>
+      <w:proofErr w:type="spellEnd"/>
+      <w:r>
+        <w:t xml:space="preserve"> </w:t>
+      </w:r>
+      <w:proofErr w:type="spellStart"/>
+      <w:r>
+        <w:t>i</w:t>
+      </w:r>
+      <w:proofErr w:type="spellEnd"/>
+      <w:r>
+        <w:t xml:space="preserve"> </w:t>
+      </w:r>
+      <w:proofErr w:type="spellStart"/>
+      <w:r>
+        <w:t>efikasno</w:t>
+      </w:r>
+      <w:proofErr w:type="spellEnd"/>
+      <w:r>
+        <w:t xml:space="preserve"> </w:t>
+      </w:r>
+      <w:proofErr w:type="spellStart"/>
+      <w:r>
+        <w:t>prijavljivanje</w:t>
+      </w:r>
+      <w:proofErr w:type="spellEnd"/>
+      <w:r>
+        <w:t xml:space="preserve"> </w:t>
+      </w:r>
+      <w:proofErr w:type="spellStart"/>
+      <w:r>
         <w:t>nezgoda</w:t>
       </w:r>
       <w:proofErr w:type="spellEnd"/>
@@ -142,9 +296,124 @@
         <w:t xml:space="preserve"> </w:t>
       </w:r>
       <w:proofErr w:type="spellStart"/>
+      <w:r>
+        <w:t>na</w:t>
+      </w:r>
+      <w:proofErr w:type="spellEnd"/>
+      <w:r>
+        <w:t xml:space="preserve"> </w:t>
+      </w:r>
+      <w:proofErr w:type="spellStart"/>
+      <w:r>
+        <w:t>radnim</w:t>
+      </w:r>
+      <w:proofErr w:type="spellEnd"/>
+      <w:r>
+        <w:t xml:space="preserve"> </w:t>
+      </w:r>
+      <w:proofErr w:type="spellStart"/>
+      <w:r>
+        <w:t>mjestima</w:t>
+      </w:r>
+      <w:proofErr w:type="spellEnd"/>
+      <w:r>
+        <w:t xml:space="preserve"> </w:t>
+      </w:r>
+      <w:proofErr w:type="spellStart"/>
+      <w:r>
+        <w:t>ili</w:t>
+      </w:r>
+      <w:proofErr w:type="spellEnd"/>
+      <w:r>
+        <w:t xml:space="preserve"> u </w:t>
+      </w:r>
+      <w:proofErr w:type="spellStart"/>
+      <w:r>
+        <w:t>gradovima</w:t>
+      </w:r>
+      <w:proofErr w:type="spellEnd"/>
+      <w:r>
+        <w:t xml:space="preserve"> </w:t>
+      </w:r>
+      <w:proofErr w:type="spellStart"/>
+      <w:r>
+        <w:t>ako</w:t>
+      </w:r>
+      <w:proofErr w:type="spellEnd"/>
+      <w:r>
+        <w:t xml:space="preserve"> </w:t>
+      </w:r>
+      <w:proofErr w:type="spellStart"/>
+      <w:r>
+        <w:t>aplikaciju</w:t>
+      </w:r>
+      <w:proofErr w:type="spellEnd"/>
+      <w:r>
+        <w:t xml:space="preserve"> </w:t>
+      </w:r>
+      <w:proofErr w:type="spellStart"/>
+      <w:r>
+        <w:t>koriste</w:t>
+      </w:r>
+      <w:proofErr w:type="spellEnd"/>
+      <w:r>
+        <w:t xml:space="preserve"> </w:t>
+      </w:r>
+      <w:proofErr w:type="spellStart"/>
+      <w:r>
+        <w:t>obicni</w:t>
+      </w:r>
+      <w:proofErr w:type="spellEnd"/>
+      <w:r>
+        <w:t xml:space="preserve"> </w:t>
+      </w:r>
+      <w:proofErr w:type="spellStart"/>
+      <w:r>
+        <w:t>ljudi</w:t>
+      </w:r>
+      <w:proofErr w:type="spellEnd"/>
+      <w:r>
+        <w:t>.</w:t>
+      </w:r>
+      <w:r>
+        <w:t xml:space="preserve"> </w:t>
+      </w:r>
+      <w:proofErr w:type="spellStart"/>
+      <w:r>
+        <w:t>Osoba</w:t>
+      </w:r>
+      <w:proofErr w:type="spellEnd"/>
+      <w:r>
+        <w:t xml:space="preserve"> se </w:t>
+      </w:r>
+      <w:proofErr w:type="spellStart"/>
+      <w:r>
+        <w:t>može</w:t>
+      </w:r>
+      <w:proofErr w:type="spellEnd"/>
+      <w:r>
+        <w:t xml:space="preserve"> </w:t>
+      </w:r>
+      <w:proofErr w:type="spellStart"/>
+      <w:r>
+        <w:t>registrirati</w:t>
+      </w:r>
+      <w:proofErr w:type="spellEnd"/>
+      <w:r>
+        <w:t xml:space="preserve"> </w:t>
+      </w:r>
+      <w:proofErr w:type="spellStart"/>
+      <w:r>
+        <w:t>kao</w:t>
+      </w:r>
+      <w:proofErr w:type="spellEnd"/>
+      <w:r>
+        <w:t xml:space="preserve"> administrator </w:t>
+      </w:r>
+      <w:proofErr w:type="spellStart"/>
       <w:proofErr w:type="gramStart"/>
       <w:r>
-        <w:t>na</w:t>
+        <w:t>ili</w:t>
       </w:r>
       <w:proofErr w:type="spellEnd"/>
       <w:proofErr w:type="gramEnd"/>
@@ -153,54 +422,217 @@
       </w:r>
       <w:proofErr w:type="spellStart"/>
       <w:r>
-        <w:t>radnom</w:t>
-      </w:r>
-      <w:proofErr w:type="spellEnd"/>
-      <w:r>
-        <w:t xml:space="preserve"> </w:t>
-      </w:r>
-      <w:proofErr w:type="spellStart"/>
-      <w:r>
-        <w:t>mjestu</w:t>
-      </w:r>
-      <w:proofErr w:type="spellEnd"/>
-      <w:r>
-        <w:t xml:space="preserve"> </w:t>
-      </w:r>
-      <w:proofErr w:type="spellStart"/>
-      <w:r>
-        <w:t>ili</w:t>
-      </w:r>
-      <w:proofErr w:type="spellEnd"/>
-      <w:r>
-        <w:t xml:space="preserve"> </w:t>
-      </w:r>
-      <w:proofErr w:type="spellStart"/>
-      <w:r>
-        <w:t>nesreća</w:t>
-      </w:r>
-      <w:proofErr w:type="spellEnd"/>
-      <w:r>
-        <w:t>.</w:t>
-      </w:r>
-      <w:r>
-        <w:t xml:space="preserve"> </w:t>
+        <w:t>kao</w:t>
+      </w:r>
+      <w:proofErr w:type="spellEnd"/>
+      <w:r>
+        <w:t xml:space="preserve"> </w:t>
+      </w:r>
+      <w:proofErr w:type="spellStart"/>
+      <w:r>
+        <w:t>korisnik</w:t>
+      </w:r>
+      <w:proofErr w:type="spellEnd"/>
+      <w:r>
+        <w:t xml:space="preserve">. </w:t>
       </w:r>
     </w:p>
     <w:p>
-      <w:r>
-        <w:t xml:space="preserve"> </w:t>
-      </w:r>
+      <w:proofErr w:type="spellStart"/>
+      <w:r>
+        <w:t>Korisnik</w:t>
+      </w:r>
+      <w:proofErr w:type="spellEnd"/>
+      <w:r>
+        <w:t xml:space="preserve"> -&gt; </w:t>
+      </w:r>
+      <w:proofErr w:type="spellStart"/>
+      <w:r>
+        <w:t>prijava</w:t>
+      </w:r>
+      <w:proofErr w:type="spellEnd"/>
+      <w:r>
+        <w:t xml:space="preserve"> </w:t>
+      </w:r>
+      <w:proofErr w:type="spellStart"/>
+      <w:r>
+        <w:t>nezgoda</w:t>
+      </w:r>
+      <w:proofErr w:type="spellEnd"/>
+      <w:r>
+        <w:t xml:space="preserve"> (</w:t>
+      </w:r>
+      <w:proofErr w:type="spellStart"/>
+      <w:r>
+        <w:t>lokacija</w:t>
+      </w:r>
+      <w:proofErr w:type="spellEnd"/>
+      <w:r>
+        <w:t xml:space="preserve">, tip </w:t>
+      </w:r>
+      <w:proofErr w:type="spellStart"/>
+      <w:r>
+        <w:t>i</w:t>
+      </w:r>
+      <w:proofErr w:type="spellEnd"/>
+      <w:r>
+        <w:t xml:space="preserve"> dr.), real time tracking </w:t>
+      </w:r>
+      <w:proofErr w:type="spellStart"/>
+      <w:r>
+        <w:t>stanja</w:t>
+      </w:r>
+      <w:proofErr w:type="spellEnd"/>
+      <w:r>
+        <w:t xml:space="preserve">, </w:t>
+      </w:r>
+      <w:proofErr w:type="spellStart"/>
+      <w:r>
+        <w:t>pregled</w:t>
+      </w:r>
+      <w:proofErr w:type="spellEnd"/>
+      <w:r>
+        <w:t xml:space="preserve"> </w:t>
+      </w:r>
+      <w:proofErr w:type="spellStart"/>
+      <w:r>
+        <w:t>i</w:t>
+      </w:r>
+      <w:proofErr w:type="spellEnd"/>
+      <w:r>
+        <w:t xml:space="preserve"> export </w:t>
+      </w:r>
+      <w:proofErr w:type="spellStart"/>
+      <w:r>
+        <w:t>reportova</w:t>
+      </w:r>
+      <w:proofErr w:type="spellEnd"/>
     </w:p>
     <w:p>
-      <w:pPr>
-        <w:pStyle w:val="Heading1"/>
-      </w:pPr>
-      <w:r>
-        <w:t>General use-case</w:t>
+      <w:r>
+        <w:t xml:space="preserve">Admin -&gt; </w:t>
+      </w:r>
+      <w:proofErr w:type="spellStart"/>
+      <w:r>
+        <w:t>checkiranje</w:t>
+      </w:r>
+      <w:proofErr w:type="spellEnd"/>
+      <w:r>
+        <w:t xml:space="preserve"> </w:t>
+      </w:r>
+      <w:proofErr w:type="spellStart"/>
+      <w:r>
+        <w:t>reportova</w:t>
+      </w:r>
+      <w:proofErr w:type="spellEnd"/>
+      <w:r>
+        <w:t xml:space="preserve">, real time tracking, </w:t>
+      </w:r>
+      <w:proofErr w:type="spellStart"/>
+      <w:r>
+        <w:t>upute</w:t>
+      </w:r>
+      <w:proofErr w:type="spellEnd"/>
+      <w:r>
+        <w:t xml:space="preserve"> do </w:t>
+      </w:r>
+      <w:proofErr w:type="spellStart"/>
+      <w:r>
+        <w:t>reporta</w:t>
+      </w:r>
+      <w:proofErr w:type="spellEnd"/>
+      <w:r>
+        <w:t xml:space="preserve">, </w:t>
+      </w:r>
+      <w:proofErr w:type="spellStart"/>
+      <w:r>
+        <w:t>stvaranje</w:t>
+      </w:r>
+      <w:proofErr w:type="spellEnd"/>
+      <w:r>
+        <w:t xml:space="preserve"> </w:t>
+      </w:r>
+      <w:proofErr w:type="spellStart"/>
+      <w:r>
+        <w:t>unita</w:t>
+      </w:r>
+      <w:proofErr w:type="spellEnd"/>
+      <w:r>
+        <w:t xml:space="preserve"> (</w:t>
+      </w:r>
+      <w:proofErr w:type="spellStart"/>
+      <w:r>
+        <w:t>organizacijska</w:t>
+      </w:r>
+      <w:proofErr w:type="spellEnd"/>
+      <w:r>
+        <w:t xml:space="preserve"> </w:t>
+      </w:r>
+      <w:proofErr w:type="spellStart"/>
+      <w:r>
+        <w:t>jednica</w:t>
+      </w:r>
+      <w:proofErr w:type="spellEnd"/>
+      <w:r>
+        <w:t xml:space="preserve"> u </w:t>
+      </w:r>
+      <w:proofErr w:type="spellStart"/>
+      <w:r>
+        <w:t>koju</w:t>
+      </w:r>
+      <w:proofErr w:type="spellEnd"/>
+      <w:r>
+        <w:t xml:space="preserve"> </w:t>
+      </w:r>
+      <w:proofErr w:type="spellStart"/>
+      <w:r>
+        <w:t>klijenti</w:t>
+      </w:r>
+      <w:proofErr w:type="spellEnd"/>
+      <w:r>
+        <w:t xml:space="preserve"> </w:t>
+      </w:r>
+      <w:proofErr w:type="spellStart"/>
+      <w:r>
+        <w:t>salju</w:t>
+      </w:r>
+      <w:proofErr w:type="spellEnd"/>
+      <w:r>
+        <w:t xml:space="preserve"> </w:t>
+      </w:r>
+      <w:proofErr w:type="spellStart"/>
+      <w:r>
+        <w:t>reportove</w:t>
+      </w:r>
+      <w:proofErr w:type="spellEnd"/>
+      <w:r>
+        <w:t xml:space="preserve">, </w:t>
+      </w:r>
+      <w:proofErr w:type="spellStart"/>
+      <w:r>
+        <w:t>statistika</w:t>
+      </w:r>
+      <w:proofErr w:type="spellEnd"/>
+      <w:r>
+        <w:t xml:space="preserve"> (</w:t>
+      </w:r>
+      <w:proofErr w:type="spellStart"/>
+      <w:r>
+        <w:t>grafovi</w:t>
+      </w:r>
+      <w:proofErr w:type="spellEnd"/>
+      <w:r>
+        <w:t xml:space="preserve"> I </w:t>
+      </w:r>
+      <w:proofErr w:type="gramStart"/>
+      <w:r>
+        <w:t>sl</w:t>
+      </w:r>
+      <w:proofErr w:type="gramEnd"/>
+      <w:r>
+        <w:t>.))</w:t>
       </w:r>
     </w:p>
-    <w:p/>
     <w:p/>
     <w:p>
       <w:pPr>
@@ -211,7 +643,7 @@
           <w:noProof/>
         </w:rPr>
         <w:drawing>
-          <wp:anchor distT="0" distB="0" distL="114300" distR="114300" simplePos="0" relativeHeight="251660288" behindDoc="0" locked="0" layoutInCell="1" allowOverlap="1" wp14:anchorId="4298744C" wp14:editId="6DB25070">
+          <wp:anchor distT="0" distB="0" distL="114300" distR="114300" simplePos="0" relativeHeight="251660288" behindDoc="0" locked="0" layoutInCell="1" allowOverlap="1" wp14:anchorId="04211AC2" wp14:editId="050C46DE">
             <wp:simplePos x="0" y="0"/>
             <wp:positionH relativeFrom="margin">
               <wp:align>left</wp:align>
@@ -236,7 +668,7 @@
                     </pic:cNvPicPr>
                   </pic:nvPicPr>
                   <pic:blipFill>
-                    <a:blip r:embed="rId5" cstate="print">
+                    <a:blip r:embed="rId6" cstate="print">
                       <a:extLst>
                         <a:ext uri="{28A0092B-C50C-407E-A947-70E740481C1C}">
                           <a14:useLocalDpi xmlns:a14="http://schemas.microsoft.com/office/drawing/2010/main" val="0"/>
@@ -277,6 +709,261 @@
         <w:t>Workflow</w:t>
       </w:r>
     </w:p>
+    <w:p>
+      <w:proofErr w:type="spellStart"/>
+      <w:r>
+        <w:t>Klijent</w:t>
+      </w:r>
+      <w:proofErr w:type="spellEnd"/>
+      <w:r>
+        <w:t xml:space="preserve"> </w:t>
+      </w:r>
+      <w:proofErr w:type="spellStart"/>
+      <w:proofErr w:type="gramStart"/>
+      <w:r>
+        <w:t>sa</w:t>
+      </w:r>
+      <w:proofErr w:type="spellEnd"/>
+      <w:proofErr w:type="gramEnd"/>
+      <w:r>
+        <w:t xml:space="preserve"> </w:t>
+      </w:r>
+      <w:proofErr w:type="spellStart"/>
+      <w:r>
+        <w:t>mobilne</w:t>
+      </w:r>
+      <w:proofErr w:type="spellEnd"/>
+      <w:r>
+        <w:t xml:space="preserve"> </w:t>
+      </w:r>
+      <w:proofErr w:type="spellStart"/>
+      <w:r>
+        <w:t>aplikacije</w:t>
+      </w:r>
+      <w:proofErr w:type="spellEnd"/>
+      <w:r>
+        <w:t xml:space="preserve"> </w:t>
+      </w:r>
+      <w:proofErr w:type="spellStart"/>
+      <w:r>
+        <w:t>prijavljuje</w:t>
+      </w:r>
+      <w:proofErr w:type="spellEnd"/>
+      <w:r>
+        <w:t xml:space="preserve"> </w:t>
+      </w:r>
+      <w:proofErr w:type="spellStart"/>
+      <w:r>
+        <w:t>neku</w:t>
+      </w:r>
+      <w:proofErr w:type="spellEnd"/>
+      <w:r>
+        <w:t xml:space="preserve"> </w:t>
+      </w:r>
+      <w:proofErr w:type="spellStart"/>
+      <w:r>
+        <w:t>vrstu</w:t>
+      </w:r>
+      <w:proofErr w:type="spellEnd"/>
+      <w:r>
+        <w:t xml:space="preserve"> </w:t>
+      </w:r>
+      <w:proofErr w:type="spellStart"/>
+      <w:r>
+        <w:t>nezgode</w:t>
+      </w:r>
+      <w:proofErr w:type="spellEnd"/>
+      <w:r>
+        <w:t xml:space="preserve"> </w:t>
+      </w:r>
+      <w:proofErr w:type="spellStart"/>
+      <w:r>
+        <w:t>svojoj</w:t>
+      </w:r>
+      <w:proofErr w:type="spellEnd"/>
+      <w:r>
+        <w:t xml:space="preserve"> </w:t>
+      </w:r>
+      <w:proofErr w:type="spellStart"/>
+      <w:r>
+        <w:t>administraciji</w:t>
+      </w:r>
+      <w:proofErr w:type="spellEnd"/>
+      <w:r>
+        <w:t xml:space="preserve"> </w:t>
+      </w:r>
+      <w:proofErr w:type="spellStart"/>
+      <w:r>
+        <w:t>koja</w:t>
+      </w:r>
+      <w:proofErr w:type="spellEnd"/>
+      <w:r>
+        <w:t xml:space="preserve"> </w:t>
+      </w:r>
+      <w:proofErr w:type="spellStart"/>
+      <w:r>
+        <w:t>poduzima</w:t>
+      </w:r>
+      <w:proofErr w:type="spellEnd"/>
+      <w:r>
+        <w:t xml:space="preserve"> </w:t>
+      </w:r>
+      <w:proofErr w:type="spellStart"/>
+      <w:r>
+        <w:t>daljnje</w:t>
+      </w:r>
+      <w:proofErr w:type="spellEnd"/>
+      <w:r>
+        <w:t xml:space="preserve"> </w:t>
+      </w:r>
+      <w:proofErr w:type="spellStart"/>
+      <w:r>
+        <w:t>akcije</w:t>
+      </w:r>
+      <w:proofErr w:type="spellEnd"/>
+      <w:r>
+        <w:t xml:space="preserve"> </w:t>
+      </w:r>
+      <w:proofErr w:type="spellStart"/>
+      <w:r>
+        <w:t>dok</w:t>
+      </w:r>
+      <w:proofErr w:type="spellEnd"/>
+      <w:r>
+        <w:t xml:space="preserve"> </w:t>
+      </w:r>
+      <w:proofErr w:type="spellStart"/>
+      <w:r>
+        <w:t>korisnik</w:t>
+      </w:r>
+      <w:proofErr w:type="spellEnd"/>
+      <w:r>
+        <w:t xml:space="preserve"> </w:t>
+      </w:r>
+      <w:r>
+        <w:rPr>
+          <w:i/>
+        </w:rPr>
+        <w:t>real time</w:t>
+      </w:r>
+      <w:r>
+        <w:t xml:space="preserve"> </w:t>
+      </w:r>
+      <w:proofErr w:type="spellStart"/>
+      <w:r>
+        <w:t>prati</w:t>
+      </w:r>
+      <w:proofErr w:type="spellEnd"/>
+      <w:r>
+        <w:t xml:space="preserve"> </w:t>
+      </w:r>
+      <w:proofErr w:type="spellStart"/>
+      <w:r>
+        <w:t>stanje</w:t>
+      </w:r>
+      <w:proofErr w:type="spellEnd"/>
+      <w:r>
+        <w:t xml:space="preserve"> </w:t>
+      </w:r>
+      <w:proofErr w:type="spellStart"/>
+      <w:r>
+        <w:t>reporta</w:t>
+      </w:r>
+      <w:proofErr w:type="spellEnd"/>
+      <w:r>
+        <w:t xml:space="preserve">. </w:t>
+      </w:r>
+      <w:proofErr w:type="spellStart"/>
+      <w:r>
+        <w:t>Administracija</w:t>
+      </w:r>
+      <w:proofErr w:type="spellEnd"/>
+      <w:r>
+        <w:t xml:space="preserve"> </w:t>
+      </w:r>
+      <w:proofErr w:type="spellStart"/>
+      <w:r>
+        <w:t>zaprima</w:t>
+      </w:r>
+      <w:proofErr w:type="spellEnd"/>
+      <w:r>
+        <w:t xml:space="preserve"> report u </w:t>
+      </w:r>
+      <w:proofErr w:type="spellStart"/>
+      <w:r>
+        <w:t>realnom</w:t>
+      </w:r>
+      <w:proofErr w:type="spellEnd"/>
+      <w:r>
+        <w:t xml:space="preserve"> </w:t>
+      </w:r>
+      <w:proofErr w:type="spellStart"/>
+      <w:r>
+        <w:t>vremenu</w:t>
+      </w:r>
+      <w:proofErr w:type="spellEnd"/>
+      <w:r>
+        <w:t xml:space="preserve"> </w:t>
+      </w:r>
+      <w:proofErr w:type="spellStart"/>
+      <w:proofErr w:type="gramStart"/>
+      <w:r>
+        <w:t>na</w:t>
+      </w:r>
+      <w:proofErr w:type="spellEnd"/>
+      <w:proofErr w:type="gramEnd"/>
+      <w:r>
+        <w:t xml:space="preserve"> web </w:t>
+      </w:r>
+      <w:proofErr w:type="spellStart"/>
+      <w:r>
+        <w:t>aplikacija</w:t>
+      </w:r>
+      <w:proofErr w:type="spellEnd"/>
+      <w:r>
+        <w:t xml:space="preserve"> </w:t>
+      </w:r>
+      <w:proofErr w:type="spellStart"/>
+      <w:r>
+        <w:t>sa</w:t>
+      </w:r>
+      <w:proofErr w:type="spellEnd"/>
+      <w:r>
+        <w:t xml:space="preserve"> </w:t>
+      </w:r>
+      <w:proofErr w:type="spellStart"/>
+      <w:r>
+        <w:t>koje</w:t>
+      </w:r>
+      <w:proofErr w:type="spellEnd"/>
+      <w:r>
+        <w:t xml:space="preserve"> </w:t>
+      </w:r>
+      <w:proofErr w:type="spellStart"/>
+      <w:r>
+        <w:t>poduzima</w:t>
+      </w:r>
+      <w:proofErr w:type="spellEnd"/>
+      <w:r>
+        <w:t xml:space="preserve"> </w:t>
+      </w:r>
+      <w:proofErr w:type="spellStart"/>
+      <w:r>
+        <w:t>daljnje</w:t>
+      </w:r>
+      <w:proofErr w:type="spellEnd"/>
+      <w:r>
+        <w:t xml:space="preserve"> </w:t>
+      </w:r>
+      <w:proofErr w:type="spellStart"/>
+      <w:r>
+        <w:t>korake</w:t>
+      </w:r>
+      <w:proofErr w:type="spellEnd"/>
+      <w:r>
+        <w:t>.</w:t>
+      </w:r>
+    </w:p>
     <w:p/>
     <w:p>
       <w:pPr>
@@ -287,7 +974,7 @@
           <w:noProof/>
         </w:rPr>
         <w:drawing>
-          <wp:anchor distT="0" distB="0" distL="114300" distR="114300" simplePos="0" relativeHeight="251659264" behindDoc="0" locked="0" layoutInCell="1" allowOverlap="1" wp14:anchorId="6EC20C7F" wp14:editId="2566532F">
+          <wp:anchor distT="0" distB="0" distL="114300" distR="114300" simplePos="0" relativeHeight="251659264" behindDoc="0" locked="0" layoutInCell="1" allowOverlap="1" wp14:anchorId="4F9B6A1F" wp14:editId="18430586">
             <wp:simplePos x="0" y="0"/>
             <wp:positionH relativeFrom="margin">
               <wp:align>left</wp:align>
@@ -312,7 +999,7 @@
                     </pic:cNvPicPr>
                   </pic:nvPicPr>
                   <pic:blipFill>
-                    <a:blip r:embed="rId6" cstate="print">
+                    <a:blip r:embed="rId7" cstate="print">
                       <a:extLst>
                         <a:ext uri="{28A0092B-C50C-407E-A947-70E740481C1C}">
                           <a14:useLocalDpi xmlns:a14="http://schemas.microsoft.com/office/drawing/2010/main" val="0"/>
@@ -353,7 +1040,145 @@
         <w:t>Architecture</w:t>
       </w:r>
     </w:p>
-    <w:p/>
+    <w:p>
+      <w:pPr>
+        <w:pStyle w:val="NoSpacing"/>
+      </w:pPr>
+    </w:p>
+    <w:p>
+      <w:proofErr w:type="spellStart"/>
+      <w:r>
+        <w:t>Postoje</w:t>
+      </w:r>
+      <w:proofErr w:type="spellEnd"/>
+      <w:r>
+        <w:t xml:space="preserve"> </w:t>
+      </w:r>
+      <w:proofErr w:type="spellStart"/>
+      <w:r>
+        <w:t>dvije</w:t>
+      </w:r>
+      <w:proofErr w:type="spellEnd"/>
+      <w:r>
+        <w:t xml:space="preserve"> </w:t>
+      </w:r>
+      <w:proofErr w:type="spellStart"/>
+      <w:r>
+        <w:t>aplikacije</w:t>
+      </w:r>
+      <w:proofErr w:type="spellEnd"/>
+      <w:r>
+        <w:t xml:space="preserve"> </w:t>
+      </w:r>
+    </w:p>
+    <w:p>
+      <w:pPr>
+        <w:pStyle w:val="ListParagraph"/>
+        <w:numPr>
+          <w:ilvl w:val="0"/>
+          <w:numId w:val="1"/>
+        </w:numPr>
+      </w:pPr>
+      <w:proofErr w:type="spellStart"/>
+      <w:r>
+        <w:t>Administrativna</w:t>
+      </w:r>
+      <w:proofErr w:type="spellEnd"/>
+      <w:r>
+        <w:t xml:space="preserve"> web </w:t>
+      </w:r>
+      <w:proofErr w:type="spellStart"/>
+      <w:r>
+        <w:t>aplikacija</w:t>
+      </w:r>
+      <w:proofErr w:type="spellEnd"/>
+      <w:r>
+        <w:t xml:space="preserve"> </w:t>
+      </w:r>
+    </w:p>
+    <w:p>
+      <w:pPr>
+        <w:pStyle w:val="ListParagraph"/>
+        <w:numPr>
+          <w:ilvl w:val="0"/>
+          <w:numId w:val="1"/>
+        </w:numPr>
+      </w:pPr>
+      <w:proofErr w:type="spellStart"/>
+      <w:r>
+        <w:t>Klijentska</w:t>
+      </w:r>
+      <w:proofErr w:type="spellEnd"/>
+      <w:r>
+        <w:t xml:space="preserve"> </w:t>
+      </w:r>
+      <w:proofErr w:type="spellStart"/>
+      <w:r>
+        <w:t>mobilna</w:t>
+      </w:r>
+      <w:proofErr w:type="spellEnd"/>
+      <w:r>
+        <w:t xml:space="preserve"> </w:t>
+      </w:r>
+      <w:proofErr w:type="spellStart"/>
+      <w:r>
+        <w:t>aplikacija</w:t>
+      </w:r>
+      <w:proofErr w:type="spellEnd"/>
+      <w:r>
+        <w:t xml:space="preserve"> </w:t>
+      </w:r>
+    </w:p>
+    <w:p>
+      <w:pPr>
+        <w:sectPr>
+          <w:pgSz w:w="12240" w:h="15840"/>
+          <w:pgMar w:top="1440" w:right="1440" w:bottom="1440" w:left="1440" w:header="720" w:footer="720" w:gutter="0"/>
+          <w:cols w:space="720"/>
+          <w:docGrid w:linePitch="360"/>
+        </w:sectPr>
+      </w:pPr>
+      <w:proofErr w:type="spellStart"/>
+      <w:r>
+        <w:t>Mogli</w:t>
+      </w:r>
+      <w:proofErr w:type="spellEnd"/>
+      <w:r>
+        <w:t xml:space="preserve"> bi </w:t>
+      </w:r>
+      <w:proofErr w:type="spellStart"/>
+      <w:r>
+        <w:t>smo</w:t>
+      </w:r>
+      <w:proofErr w:type="spellEnd"/>
+      <w:r>
+        <w:t xml:space="preserve"> </w:t>
+      </w:r>
+      <w:proofErr w:type="spellStart"/>
+      <w:r>
+        <w:t>donekle</w:t>
+      </w:r>
+      <w:proofErr w:type="spellEnd"/>
+      <w:r>
+        <w:t xml:space="preserve"> </w:t>
+      </w:r>
+      <w:proofErr w:type="spellStart"/>
+      <w:r>
+        <w:t>reci</w:t>
+      </w:r>
+      <w:proofErr w:type="spellEnd"/>
+      <w:r>
+        <w:t xml:space="preserve"> da </w:t>
+      </w:r>
+      <w:proofErr w:type="spellStart"/>
+      <w:r>
+        <w:t>koristimo</w:t>
+      </w:r>
+      <w:proofErr w:type="spellEnd"/>
+      <w:r>
+        <w:t xml:space="preserve"> SaaS model (cloud…).</w:t>
+      </w:r>
+    </w:p>
     <w:p/>
     <w:p>
       <w:pPr>
@@ -362,10 +1187,209 @@
       <w:r>
         <w:t>Prototypes</w:t>
       </w:r>
+    </w:p>
+    <w:p>
       <w:bookmarkStart w:id="0" w:name="_GoBack"/>
       <w:bookmarkEnd w:id="0"/>
+      <w:r>
+        <w:rPr>
+          <w:noProof/>
+        </w:rPr>
+        <w:drawing>
+          <wp:anchor distT="0" distB="0" distL="114300" distR="114300" simplePos="0" relativeHeight="251661312" behindDoc="0" locked="0" layoutInCell="1" allowOverlap="1" wp14:anchorId="02DB26DC" wp14:editId="2C6E6791">
+            <wp:simplePos x="0" y="0"/>
+            <wp:positionH relativeFrom="margin">
+              <wp:align>left</wp:align>
+            </wp:positionH>
+            <wp:positionV relativeFrom="paragraph">
+              <wp:posOffset>4962863</wp:posOffset>
+            </wp:positionV>
+            <wp:extent cx="1105535" cy="2042160"/>
+            <wp:effectExtent l="0" t="0" r="0" b="0"/>
+            <wp:wrapSquare wrapText="bothSides"/>
+            <wp:docPr id="2" name="Picture 2"/>
+            <wp:cNvGraphicFramePr>
+              <a:graphicFrameLocks xmlns:a="http://schemas.openxmlformats.org/drawingml/2006/main" noChangeAspect="1"/>
+            </wp:cNvGraphicFramePr>
+            <a:graphic xmlns:a="http://schemas.openxmlformats.org/drawingml/2006/main">
+              <a:graphicData uri="http://schemas.openxmlformats.org/drawingml/2006/picture">
+                <pic:pic xmlns:pic="http://schemas.openxmlformats.org/drawingml/2006/picture">
+                  <pic:nvPicPr>
+                    <pic:cNvPr id="1" name=""/>
+                    <pic:cNvPicPr/>
+                  </pic:nvPicPr>
+                  <pic:blipFill rotWithShape="1">
+                    <a:blip r:embed="rId8" cstate="print">
+                      <a:extLst>
+                        <a:ext uri="{28A0092B-C50C-407E-A947-70E740481C1C}">
+                          <a14:useLocalDpi xmlns:a14="http://schemas.microsoft.com/office/drawing/2010/main" val="0"/>
+                        </a:ext>
+                      </a:extLst>
+                    </a:blip>
+                    <a:srcRect t="1164" r="1965"/>
+                    <a:stretch/>
+                  </pic:blipFill>
+                  <pic:spPr bwMode="auto">
+                    <a:xfrm>
+                      <a:off x="0" y="0"/>
+                      <a:ext cx="1105535" cy="2042160"/>
+                    </a:xfrm>
+                    <a:prstGeom prst="rect">
+                      <a:avLst/>
+                    </a:prstGeom>
+                    <a:ln>
+                      <a:noFill/>
+                    </a:ln>
+                    <a:extLst>
+                      <a:ext uri="{53640926-AAD7-44D8-BBD7-CCE9431645EC}">
+                        <a14:shadowObscured xmlns:a14="http://schemas.microsoft.com/office/drawing/2010/main"/>
+                      </a:ext>
+                    </a:extLst>
+                  </pic:spPr>
+                </pic:pic>
+              </a:graphicData>
+            </a:graphic>
+            <wp14:sizeRelH relativeFrom="page">
+              <wp14:pctWidth>0</wp14:pctWidth>
+            </wp14:sizeRelH>
+            <wp14:sizeRelV relativeFrom="page">
+              <wp14:pctHeight>0</wp14:pctHeight>
+            </wp14:sizeRelV>
+          </wp:anchor>
+        </w:drawing>
+      </w:r>
+      <w:r>
+        <w:rPr>
+          <w:noProof/>
+        </w:rPr>
+        <w:drawing>
+          <wp:anchor distT="0" distB="0" distL="114300" distR="114300" simplePos="0" relativeHeight="251663360" behindDoc="0" locked="0" layoutInCell="1" allowOverlap="1" wp14:anchorId="76350C4E" wp14:editId="6C25F10A">
+            <wp:simplePos x="0" y="0"/>
+            <wp:positionH relativeFrom="column">
+              <wp:posOffset>2542557</wp:posOffset>
+            </wp:positionH>
+            <wp:positionV relativeFrom="paragraph">
+              <wp:posOffset>262675</wp:posOffset>
+            </wp:positionV>
+            <wp:extent cx="2719070" cy="4939665"/>
+            <wp:effectExtent l="0" t="0" r="5080" b="0"/>
+            <wp:wrapSquare wrapText="bothSides"/>
+            <wp:docPr id="6" name="Picture 6"/>
+            <wp:cNvGraphicFramePr>
+              <a:graphicFrameLocks xmlns:a="http://schemas.openxmlformats.org/drawingml/2006/main" noChangeAspect="1"/>
+            </wp:cNvGraphicFramePr>
+            <a:graphic xmlns:a="http://schemas.openxmlformats.org/drawingml/2006/main">
+              <a:graphicData uri="http://schemas.openxmlformats.org/drawingml/2006/picture">
+                <pic:pic xmlns:pic="http://schemas.openxmlformats.org/drawingml/2006/picture">
+                  <pic:nvPicPr>
+                    <pic:cNvPr id="1" name=""/>
+                    <pic:cNvPicPr/>
+                  </pic:nvPicPr>
+                  <pic:blipFill rotWithShape="1">
+                    <a:blip r:embed="rId9">
+                      <a:extLst>
+                        <a:ext uri="{28A0092B-C50C-407E-A947-70E740481C1C}">
+                          <a14:useLocalDpi xmlns:a14="http://schemas.microsoft.com/office/drawing/2010/main" val="0"/>
+                        </a:ext>
+                      </a:extLst>
+                    </a:blip>
+                    <a:srcRect l="3644" t="1604" r="3609" b="3066"/>
+                    <a:stretch/>
+                  </pic:blipFill>
+                  <pic:spPr bwMode="auto">
+                    <a:xfrm>
+                      <a:off x="0" y="0"/>
+                      <a:ext cx="2719070" cy="4939665"/>
+                    </a:xfrm>
+                    <a:prstGeom prst="rect">
+                      <a:avLst/>
+                    </a:prstGeom>
+                    <a:ln>
+                      <a:noFill/>
+                    </a:ln>
+                    <a:extLst>
+                      <a:ext uri="{53640926-AAD7-44D8-BBD7-CCE9431645EC}">
+                        <a14:shadowObscured xmlns:a14="http://schemas.microsoft.com/office/drawing/2010/main"/>
+                      </a:ext>
+                    </a:extLst>
+                  </pic:spPr>
+                </pic:pic>
+              </a:graphicData>
+            </a:graphic>
+            <wp14:sizeRelV relativeFrom="margin">
+              <wp14:pctHeight>0</wp14:pctHeight>
+            </wp14:sizeRelV>
+          </wp:anchor>
+        </w:drawing>
+      </w:r>
+      <w:r>
+        <w:rPr>
+          <w:noProof/>
+        </w:rPr>
+        <w:drawing>
+          <wp:anchor distT="0" distB="0" distL="114300" distR="114300" simplePos="0" relativeHeight="251662336" behindDoc="0" locked="0" layoutInCell="1" allowOverlap="1" wp14:anchorId="069CEB45" wp14:editId="4CFA796D">
+            <wp:simplePos x="0" y="0"/>
+            <wp:positionH relativeFrom="margin">
+              <wp:align>left</wp:align>
+            </wp:positionH>
+            <wp:positionV relativeFrom="paragraph">
+              <wp:posOffset>274510</wp:posOffset>
+            </wp:positionV>
+            <wp:extent cx="2473960" cy="4528820"/>
+            <wp:effectExtent l="0" t="0" r="2540" b="5080"/>
+            <wp:wrapSquare wrapText="bothSides"/>
+            <wp:docPr id="5" name="Picture 5"/>
+            <wp:cNvGraphicFramePr>
+              <a:graphicFrameLocks xmlns:a="http://schemas.openxmlformats.org/drawingml/2006/main" noChangeAspect="1"/>
+            </wp:cNvGraphicFramePr>
+            <a:graphic xmlns:a="http://schemas.openxmlformats.org/drawingml/2006/main">
+              <a:graphicData uri="http://schemas.openxmlformats.org/drawingml/2006/picture">
+                <pic:pic xmlns:pic="http://schemas.openxmlformats.org/drawingml/2006/picture">
+                  <pic:nvPicPr>
+                    <pic:cNvPr id="1" name=""/>
+                    <pic:cNvPicPr/>
+                  </pic:nvPicPr>
+                  <pic:blipFill rotWithShape="1">
+                    <a:blip r:embed="rId10">
+                      <a:extLst>
+                        <a:ext uri="{28A0092B-C50C-407E-A947-70E740481C1C}">
+                          <a14:useLocalDpi xmlns:a14="http://schemas.microsoft.com/office/drawing/2010/main" val="0"/>
+                        </a:ext>
+                      </a:extLst>
+                    </a:blip>
+                    <a:srcRect l="4365" t="3032" r="6300" b="5048"/>
+                    <a:stretch/>
+                  </pic:blipFill>
+                  <pic:spPr bwMode="auto">
+                    <a:xfrm>
+                      <a:off x="0" y="0"/>
+                      <a:ext cx="2473960" cy="4528820"/>
+                    </a:xfrm>
+                    <a:prstGeom prst="rect">
+                      <a:avLst/>
+                    </a:prstGeom>
+                    <a:ln>
+                      <a:noFill/>
+                    </a:ln>
+                    <a:extLst>
+                      <a:ext uri="{53640926-AAD7-44D8-BBD7-CCE9431645EC}">
+                        <a14:shadowObscured xmlns:a14="http://schemas.microsoft.com/office/drawing/2010/main"/>
+                      </a:ext>
+                    </a:extLst>
+                  </pic:spPr>
+                </pic:pic>
+              </a:graphicData>
+            </a:graphic>
+            <wp14:sizeRelH relativeFrom="page">
+              <wp14:pctWidth>0</wp14:pctWidth>
+            </wp14:sizeRelH>
+            <wp14:sizeRelV relativeFrom="page">
+              <wp14:pctHeight>0</wp14:pctHeight>
+            </wp14:sizeRelV>
+          </wp:anchor>
+        </w:drawing>
+      </w:r>
     </w:p>
-    <w:p/>
     <w:sectPr>
       <w:pgSz w:w="12240" w:h="15840"/>
       <w:pgMar w:top="1440" w:right="1440" w:bottom="1440" w:left="1440" w:header="720" w:footer="720" w:gutter="0"/>
@@ -374,6 +1398,127 @@
     </w:sectPr>
   </w:body>
 </w:document>
+</file>
+
+<file path=word/numbering.xml><?xml version="1.0" encoding="utf-8"?>
+<w:numbering xmlns:wpc="http://schemas.microsoft.com/office/word/2010/wordprocessingCanvas" xmlns:mc="http://schemas.openxmlformats.org/markup-compatibility/2006" xmlns:o="urn:schemas-microsoft-com:office:office" xmlns:r="http://schemas.openxmlformats.org/officeDocument/2006/relationships" xmlns:m="http://schemas.openxmlformats.org/officeDocument/2006/math" xmlns:v="urn:schemas-microsoft-com:vml" xmlns:wp14="http://schemas.microsoft.com/office/word/2010/wordprocessingDrawing" xmlns:wp="http://schemas.openxmlformats.org/drawingml/2006/wordprocessingDrawing" xmlns:w10="urn:schemas-microsoft-com:office:word" xmlns:w="http://schemas.openxmlformats.org/wordprocessingml/2006/main" xmlns:w14="http://schemas.microsoft.com/office/word/2010/wordml" xmlns:w15="http://schemas.microsoft.com/office/word/2012/wordml" xmlns:wpg="http://schemas.microsoft.com/office/word/2010/wordprocessingGroup" xmlns:wpi="http://schemas.microsoft.com/office/word/2010/wordprocessingInk" xmlns:wne="http://schemas.microsoft.com/office/word/2006/wordml" xmlns:wps="http://schemas.microsoft.com/office/word/2010/wordprocessingShape" mc:Ignorable="w14 w15 wp14">
+  <w:abstractNum w:abstractNumId="0" w15:restartNumberingAfterBreak="0">
+    <w:nsid w:val="628E2B6B"/>
+    <w:multiLevelType w:val="hybridMultilevel"/>
+    <w:tmpl w:val="EBDAB710"/>
+    <w:lvl w:ilvl="0" w:tplc="04090001">
+      <w:start w:val="1"/>
+      <w:numFmt w:val="bullet"/>
+      <w:lvlText w:val=""/>
+      <w:lvlJc w:val="left"/>
+      <w:pPr>
+        <w:ind w:left="720" w:hanging="360"/>
+      </w:pPr>
+      <w:rPr>
+        <w:rFonts w:ascii="Symbol" w:hAnsi="Symbol" w:hint="default"/>
+      </w:rPr>
+    </w:lvl>
+    <w:lvl w:ilvl="1" w:tplc="04090003" w:tentative="1">
+      <w:start w:val="1"/>
+      <w:numFmt w:val="bullet"/>
+      <w:lvlText w:val="o"/>
+      <w:lvlJc w:val="left"/>
+      <w:pPr>
+        <w:ind w:left="1440" w:hanging="360"/>
+      </w:pPr>
+      <w:rPr>
+        <w:rFonts w:ascii="Courier New" w:hAnsi="Courier New" w:cs="Courier New" w:hint="default"/>
+      </w:rPr>
+    </w:lvl>
+    <w:lvl w:ilvl="2" w:tplc="04090005" w:tentative="1">
+      <w:start w:val="1"/>
+      <w:numFmt w:val="bullet"/>
+      <w:lvlText w:val=""/>
+      <w:lvlJc w:val="left"/>
+      <w:pPr>
+        <w:ind w:left="2160" w:hanging="360"/>
+      </w:pPr>
+      <w:rPr>
+        <w:rFonts w:ascii="Wingdings" w:hAnsi="Wingdings" w:hint="default"/>
+      </w:rPr>
+    </w:lvl>
+    <w:lvl w:ilvl="3" w:tplc="04090001" w:tentative="1">
+      <w:start w:val="1"/>
+      <w:numFmt w:val="bullet"/>
+      <w:lvlText w:val=""/>
+      <w:lvlJc w:val="left"/>
+      <w:pPr>
+        <w:ind w:left="2880" w:hanging="360"/>
+      </w:pPr>
+      <w:rPr>
+        <w:rFonts w:ascii="Symbol" w:hAnsi="Symbol" w:hint="default"/>
+      </w:rPr>
+    </w:lvl>
+    <w:lvl w:ilvl="4" w:tplc="04090003" w:tentative="1">
+      <w:start w:val="1"/>
+      <w:numFmt w:val="bullet"/>
+      <w:lvlText w:val="o"/>
+      <w:lvlJc w:val="left"/>
+      <w:pPr>
+        <w:ind w:left="3600" w:hanging="360"/>
+      </w:pPr>
+      <w:rPr>
+        <w:rFonts w:ascii="Courier New" w:hAnsi="Courier New" w:cs="Courier New" w:hint="default"/>
+      </w:rPr>
+    </w:lvl>
+    <w:lvl w:ilvl="5" w:tplc="04090005" w:tentative="1">
+      <w:start w:val="1"/>
+      <w:numFmt w:val="bullet"/>
+      <w:lvlText w:val=""/>
+      <w:lvlJc w:val="left"/>
+      <w:pPr>
+        <w:ind w:left="4320" w:hanging="360"/>
+      </w:pPr>
+      <w:rPr>
+        <w:rFonts w:ascii="Wingdings" w:hAnsi="Wingdings" w:hint="default"/>
+      </w:rPr>
+    </w:lvl>
+    <w:lvl w:ilvl="6" w:tplc="04090001" w:tentative="1">
+      <w:start w:val="1"/>
+      <w:numFmt w:val="bullet"/>
+      <w:lvlText w:val=""/>
+      <w:lvlJc w:val="left"/>
+      <w:pPr>
+        <w:ind w:left="5040" w:hanging="360"/>
+      </w:pPr>
+      <w:rPr>
+        <w:rFonts w:ascii="Symbol" w:hAnsi="Symbol" w:hint="default"/>
+      </w:rPr>
+    </w:lvl>
+    <w:lvl w:ilvl="7" w:tplc="04090003" w:tentative="1">
+      <w:start w:val="1"/>
+      <w:numFmt w:val="bullet"/>
+      <w:lvlText w:val="o"/>
+      <w:lvlJc w:val="left"/>
+      <w:pPr>
+        <w:ind w:left="5760" w:hanging="360"/>
+      </w:pPr>
+      <w:rPr>
+        <w:rFonts w:ascii="Courier New" w:hAnsi="Courier New" w:cs="Courier New" w:hint="default"/>
+      </w:rPr>
+    </w:lvl>
+    <w:lvl w:ilvl="8" w:tplc="04090005" w:tentative="1">
+      <w:start w:val="1"/>
+      <w:numFmt w:val="bullet"/>
+      <w:lvlText w:val=""/>
+      <w:lvlJc w:val="left"/>
+      <w:pPr>
+        <w:ind w:left="6480" w:hanging="360"/>
+      </w:pPr>
+      <w:rPr>
+        <w:rFonts w:ascii="Wingdings" w:hAnsi="Wingdings" w:hint="default"/>
+      </w:rPr>
+    </w:lvl>
+  </w:abstractNum>
+  <w:num w:numId="1">
+    <w:abstractNumId w:val="0"/>
+  </w:num>
+</w:numbering>
 </file>
 
 <file path=word/styles.xml><?xml version="1.0" encoding="utf-8"?>
@@ -865,6 +2010,26 @@
       <w:szCs w:val="32"/>
     </w:rPr>
   </w:style>
+  <w:style w:type="paragraph" w:styleId="ListParagraph">
+    <w:name w:val="List Paragraph"/>
+    <w:basedOn w:val="Normal"/>
+    <w:uiPriority w:val="34"/>
+    <w:qFormat/>
+    <w:rsid w:val="00793E29"/>
+    <w:pPr>
+      <w:ind w:left="720"/>
+      <w:contextualSpacing/>
+    </w:pPr>
+  </w:style>
+  <w:style w:type="paragraph" w:styleId="NoSpacing">
+    <w:name w:val="No Spacing"/>
+    <w:uiPriority w:val="1"/>
+    <w:qFormat/>
+    <w:rsid w:val="00793E29"/>
+    <w:pPr>
+      <w:spacing w:after="0" w:line="240" w:lineRule="auto"/>
+    </w:pPr>
+  </w:style>
 </w:styles>
 </file>
 

</xml_diff>